<commit_message>
Added video assignment and updated week03 html document and updated word document assignment from week03
</commit_message>
<xml_diff>
--- a/Week-03-CLI_Source_Control_and_Arrays_and_Functions/Week-03-Coding-Assignment-2.docx
+++ b/Week-03-CLI_Source_Control_and_Arrays_and_Functions/Week-03-Coding-Assignment-2.docx
@@ -34,7 +34,25 @@
             <w:b/>
             <w:szCs w:val="24"/>
           </w:rPr>
-          <w:t>GitHub Repository</w:t>
+          <w:t>GitHub Repo</w:t>
+        </w:r>
+        <w:r>
+          <w:rPr>
+            <w:rStyle w:val="Hyperlink"/>
+            <w:rFonts w:cs="Times New Roman"/>
+            <w:b/>
+            <w:szCs w:val="24"/>
+          </w:rPr>
+          <w:t>s</w:t>
+        </w:r>
+        <w:r>
+          <w:rPr>
+            <w:rStyle w:val="Hyperlink"/>
+            <w:rFonts w:cs="Times New Roman"/>
+            <w:b/>
+            <w:szCs w:val="24"/>
+          </w:rPr>
+          <w:t>itory</w:t>
         </w:r>
       </w:hyperlink>
     </w:p>
@@ -70,7 +88,25 @@
             <w:b/>
             <w:szCs w:val="24"/>
           </w:rPr>
-          <w:t>Assignment Video</w:t>
+          <w:t>Assignmen</w:t>
+        </w:r>
+        <w:r>
+          <w:rPr>
+            <w:rStyle w:val="Hyperlink"/>
+            <w:rFonts w:cs="Times New Roman"/>
+            <w:b/>
+            <w:szCs w:val="24"/>
+          </w:rPr>
+          <w:t>t</w:t>
+        </w:r>
+        <w:r>
+          <w:rPr>
+            <w:rStyle w:val="Hyperlink"/>
+            <w:rFonts w:cs="Times New Roman"/>
+            <w:b/>
+            <w:szCs w:val="24"/>
+          </w:rPr>
+          <w:t xml:space="preserve"> Video</w:t>
         </w:r>
       </w:hyperlink>
     </w:p>
@@ -129,7 +165,15 @@
         <w:t>not</w:t>
       </w:r>
       <w:r>
-        <w:t xml:space="preserve"> setup your GitHub account, </w:t>
+        <w:t xml:space="preserve"> </w:t>
+      </w:r>
+      <w:proofErr w:type="gramStart"/>
+      <w:r>
+        <w:t>setup</w:t>
+      </w:r>
+      <w:proofErr w:type="gramEnd"/>
+      <w:r>
+        <w:t xml:space="preserve"> your GitHub account, </w:t>
       </w:r>
       <w:r>
         <w:rPr>
@@ -729,7 +773,27 @@
                                 <w:sz w:val="18"/>
                                 <w:szCs w:val="18"/>
                               </w:rPr>
-                              <w:t xml:space="preserve">echo “text-to-put-into-file” &gt; filename </w:t>
+                              <w:t xml:space="preserve">echo “text-to-put-into-file” &gt; </w:t>
+                            </w:r>
+                            <w:proofErr w:type="gramStart"/>
+                            <w:r>
+                              <w:rPr>
+                                <w:rFonts w:cs="Times New Roman"/>
+                                <w:color w:val="C00000"/>
+                                <w:sz w:val="18"/>
+                                <w:szCs w:val="18"/>
+                              </w:rPr>
+                              <w:t>filename</w:t>
+                            </w:r>
+                            <w:proofErr w:type="gramEnd"/>
+                            <w:r>
+                              <w:rPr>
+                                <w:rFonts w:cs="Times New Roman"/>
+                                <w:color w:val="C00000"/>
+                                <w:sz w:val="18"/>
+                                <w:szCs w:val="18"/>
+                              </w:rPr>
+                              <w:t xml:space="preserve"> </w:t>
                             </w:r>
                           </w:p>
                         </w:txbxContent>
@@ -979,7 +1043,27 @@
                           <w:sz w:val="18"/>
                           <w:szCs w:val="18"/>
                         </w:rPr>
-                        <w:t xml:space="preserve">echo “text-to-put-into-file” &gt; filename </w:t>
+                        <w:t xml:space="preserve">echo “text-to-put-into-file” &gt; </w:t>
+                      </w:r>
+                      <w:proofErr w:type="gramStart"/>
+                      <w:r>
+                        <w:rPr>
+                          <w:rFonts w:cs="Times New Roman"/>
+                          <w:color w:val="C00000"/>
+                          <w:sz w:val="18"/>
+                          <w:szCs w:val="18"/>
+                        </w:rPr>
+                        <w:t>filename</w:t>
+                      </w:r>
+                      <w:proofErr w:type="gramEnd"/>
+                      <w:r>
+                        <w:rPr>
+                          <w:rFonts w:cs="Times New Roman"/>
+                          <w:color w:val="C00000"/>
+                          <w:sz w:val="18"/>
+                          <w:szCs w:val="18"/>
+                        </w:rPr>
+                        <w:t xml:space="preserve"> </w:t>
                       </w:r>
                     </w:p>
                   </w:txbxContent>
@@ -1118,6 +1202,7 @@
         </w:rPr>
         <w:t xml:space="preserve"> </w:t>
       </w:r>
+      <w:proofErr w:type="gramStart"/>
       <w:r>
         <w:rPr>
           <w:rFonts w:eastAsia="Times New Roman" w:cs="Times New Roman"/>
@@ -1125,6 +1210,7 @@
         </w:rPr>
         <w:t>directory</w:t>
       </w:r>
+      <w:proofErr w:type="gramEnd"/>
     </w:p>
     <w:p>
       <w:pPr>

</xml_diff>

<commit_message>
added the pdf file to repo
</commit_message>
<xml_diff>
--- a/Week-03-CLI_Source_Control_and_Arrays_and_Functions/Week-03-Coding-Assignment-2.docx
+++ b/Week-03-CLI_Source_Control_and_Arrays_and_Functions/Week-03-Coding-Assignment-2.docx
@@ -34,25 +34,7 @@
             <w:b/>
             <w:szCs w:val="24"/>
           </w:rPr>
-          <w:t>GitHub Repo</w:t>
-        </w:r>
-        <w:r>
-          <w:rPr>
-            <w:rStyle w:val="Hyperlink"/>
-            <w:rFonts w:cs="Times New Roman"/>
-            <w:b/>
-            <w:szCs w:val="24"/>
-          </w:rPr>
-          <w:t>s</w:t>
-        </w:r>
-        <w:r>
-          <w:rPr>
-            <w:rStyle w:val="Hyperlink"/>
-            <w:rFonts w:cs="Times New Roman"/>
-            <w:b/>
-            <w:szCs w:val="24"/>
-          </w:rPr>
-          <w:t>itory</w:t>
+          <w:t>GitHub Repository</w:t>
         </w:r>
       </w:hyperlink>
     </w:p>
@@ -88,25 +70,7 @@
             <w:b/>
             <w:szCs w:val="24"/>
           </w:rPr>
-          <w:t>Assignmen</w:t>
-        </w:r>
-        <w:r>
-          <w:rPr>
-            <w:rStyle w:val="Hyperlink"/>
-            <w:rFonts w:cs="Times New Roman"/>
-            <w:b/>
-            <w:szCs w:val="24"/>
-          </w:rPr>
-          <w:t>t</w:t>
-        </w:r>
-        <w:r>
-          <w:rPr>
-            <w:rStyle w:val="Hyperlink"/>
-            <w:rFonts w:cs="Times New Roman"/>
-            <w:b/>
-            <w:szCs w:val="24"/>
-          </w:rPr>
-          <w:t xml:space="preserve"> Video</w:t>
+          <w:t>Assignment Video</w:t>
         </w:r>
       </w:hyperlink>
     </w:p>
@@ -1401,12 +1365,21 @@
           <w:szCs w:val="24"/>
         </w:rPr>
       </w:pPr>
+      <w:proofErr w:type="spellStart"/>
       <w:r>
         <w:rPr>
           <w:bCs/>
           <w:szCs w:val="24"/>
         </w:rPr>
-        <w:t xml:space="preserve">Create a video, up to five minutes max, showing and explaining </w:t>
+        <w:t>Create</w:t>
+      </w:r>
+      <w:proofErr w:type="spellEnd"/>
+      <w:r>
+        <w:rPr>
+          <w:bCs/>
+          <w:szCs w:val="24"/>
+        </w:rPr>
+        <w:t xml:space="preserve"> a video, up to five minutes max, showing and explaining </w:t>
       </w:r>
       <w:r>
         <w:rPr>
@@ -1590,26 +1563,91 @@
         </w:rPr>
         <w:t>If it is not accessible by your grader, your project will be graded based on what they can access.</w:t>
       </w:r>
-      <w:r>
-        <w:rPr>
-          <w:bCs/>
-          <w:szCs w:val="24"/>
-        </w:rPr>
-        <w:br/>
-      </w:r>
     </w:p>
     <w:p>
       <w:pPr>
         <w:rPr>
+          <w:bCs/>
+          <w:szCs w:val="24"/>
+        </w:rPr>
+      </w:pPr>
+      <w:r>
+        <w:rPr>
+          <w:bCs/>
+          <w:szCs w:val="24"/>
+        </w:rPr>
+        <w:br/>
+      </w:r>
+    </w:p>
+    <w:p>
+      <w:pPr>
+        <w:rPr>
           <w:rFonts w:cs="Times New Roman"/>
           <w:b/>
           <w:szCs w:val="24"/>
         </w:rPr>
       </w:pPr>
+      <w:r>
+        <w:rPr>
+          <w:bCs/>
+          <w:noProof/>
+          <w:szCs w:val="24"/>
+        </w:rPr>
+        <w:lastRenderedPageBreak/>
+        <w:drawing>
+          <wp:anchor distT="0" distB="0" distL="114300" distR="114300" simplePos="0" relativeHeight="251660288" behindDoc="0" locked="0" layoutInCell="1" allowOverlap="1" wp14:anchorId="3B372D88" wp14:editId="7F724192">
+            <wp:simplePos x="914400" y="2114550"/>
+            <wp:positionH relativeFrom="margin">
+              <wp:align>center</wp:align>
+            </wp:positionH>
+            <wp:positionV relativeFrom="margin">
+              <wp:align>center</wp:align>
+            </wp:positionV>
+            <wp:extent cx="5440680" cy="4928616"/>
+            <wp:effectExtent l="0" t="0" r="7620" b="5715"/>
+            <wp:wrapSquare wrapText="bothSides"/>
+            <wp:docPr id="5" name="Picture 5" descr="Text&#10;&#10;Description automatically generated"/>
+            <wp:cNvGraphicFramePr>
+              <a:graphicFrameLocks xmlns:a="http://schemas.openxmlformats.org/drawingml/2006/main" noChangeAspect="1"/>
+            </wp:cNvGraphicFramePr>
+            <a:graphic xmlns:a="http://schemas.openxmlformats.org/drawingml/2006/main">
+              <a:graphicData uri="http://schemas.openxmlformats.org/drawingml/2006/picture">
+                <pic:pic xmlns:pic="http://schemas.openxmlformats.org/drawingml/2006/picture">
+                  <pic:nvPicPr>
+                    <pic:cNvPr id="5" name="Picture 5" descr="Text&#10;&#10;Description automatically generated"/>
+                    <pic:cNvPicPr/>
+                  </pic:nvPicPr>
+                  <pic:blipFill>
+                    <a:blip r:embed="rId11">
+                      <a:extLst>
+                        <a:ext uri="{28A0092B-C50C-407E-A947-70E740481C1C}">
+                          <a14:useLocalDpi xmlns:a14="http://schemas.microsoft.com/office/drawing/2010/main" val="0"/>
+                        </a:ext>
+                      </a:extLst>
+                    </a:blip>
+                    <a:stretch>
+                      <a:fillRect/>
+                    </a:stretch>
+                  </pic:blipFill>
+                  <pic:spPr>
+                    <a:xfrm>
+                      <a:off x="0" y="0"/>
+                      <a:ext cx="5440680" cy="4928616"/>
+                    </a:xfrm>
+                    <a:prstGeom prst="rect">
+                      <a:avLst/>
+                    </a:prstGeom>
+                  </pic:spPr>
+                </pic:pic>
+              </a:graphicData>
+            </a:graphic>
+          </wp:anchor>
+        </w:drawing>
+      </w:r>
     </w:p>
     <w:sectPr>
-      <w:headerReference w:type="default" r:id="rId11"/>
-      <w:footerReference w:type="default" r:id="rId12"/>
+      <w:headerReference w:type="default" r:id="rId12"/>
+      <w:footerReference w:type="default" r:id="rId13"/>
       <w:pgSz w:w="12240" w:h="15840"/>
       <w:pgMar w:top="1440" w:right="1440" w:bottom="1440" w:left="1440" w:header="720" w:footer="720" w:gutter="0"/>
       <w:cols w:space="720"/>

</xml_diff>